<commit_message>
Added Project Implementation Details
</commit_message>
<xml_diff>
--- a/Details.docx
+++ b/Details.docx
@@ -76,109 +76,31 @@
     </w:p>
     <w:p>
       <w:r>
-        <w:t>Screen 1 -</w:t>
-      </w:r>
-    </w:p>
-    <w:p>
-      <w:r>
-        <w:rPr>
-          <w:noProof/>
-        </w:rPr>
-        <w:lastRenderedPageBreak/>
-        <w:drawing>
-          <wp:inline distT="0" distB="0" distL="0" distR="0" wp14:anchorId="210B0BC9" wp14:editId="4DD2D674">
-            <wp:extent cx="5943600" cy="3135630"/>
-            <wp:effectExtent l="0" t="0" r="0" b="7620"/>
-            <wp:docPr id="2" name="Picture 2"/>
-            <wp:cNvGraphicFramePr>
-              <a:graphicFrameLocks xmlns:a="http://schemas.openxmlformats.org/drawingml/2006/main" noChangeAspect="1"/>
-            </wp:cNvGraphicFramePr>
-            <a:graphic xmlns:a="http://schemas.openxmlformats.org/drawingml/2006/main">
-              <a:graphicData uri="http://schemas.openxmlformats.org/drawingml/2006/picture">
-                <pic:pic xmlns:pic="http://schemas.openxmlformats.org/drawingml/2006/picture">
-                  <pic:nvPicPr>
-                    <pic:cNvPr id="1" name=""/>
-                    <pic:cNvPicPr/>
-                  </pic:nvPicPr>
-                  <pic:blipFill>
-                    <a:blip r:embed="rId6"/>
-                    <a:stretch>
-                      <a:fillRect/>
-                    </a:stretch>
-                  </pic:blipFill>
-                  <pic:spPr>
-                    <a:xfrm>
-                      <a:off x="0" y="0"/>
-                      <a:ext cx="5943600" cy="3135630"/>
-                    </a:xfrm>
-                    <a:prstGeom prst="rect">
-                      <a:avLst/>
-                    </a:prstGeom>
-                  </pic:spPr>
-                </pic:pic>
-              </a:graphicData>
-            </a:graphic>
-          </wp:inline>
-        </w:drawing>
+        <w:t xml:space="preserve">Brief Overview – </w:t>
+      </w:r>
+    </w:p>
+    <w:p>
+      <w:r>
+        <w:t>The web application is built in Spring Boot, it has two major functionalities to identify duplicate records from CSV file and to classify using trained model weights as duplicates or non-duplicates.</w:t>
+      </w:r>
+    </w:p>
+    <w:p>
+      <w:r>
+        <w:t xml:space="preserve">I have built a single layer perceptron in this project, to calculate build the model, using weights calculated using </w:t>
+      </w:r>
+      <w:proofErr w:type="spellStart"/>
+      <w:r>
+        <w:t>metaphone</w:t>
+      </w:r>
+      <w:proofErr w:type="spellEnd"/>
+      <w:r>
+        <w:t xml:space="preserve"> (phonetic similarity identifier library) output of the Company Names, and then transferred the model learning to identify, duplicates using emails and calculated the expected and observed weights which are similar but not yet accurately.</w:t>
       </w:r>
     </w:p>
     <w:p/>
     <w:p>
       <w:r>
-        <w:t xml:space="preserve">Screen 2 - </w:t>
-      </w:r>
-    </w:p>
-    <w:p>
-      <w:r>
-        <w:rPr>
-          <w:noProof/>
-        </w:rPr>
-        <w:drawing>
-          <wp:inline distT="0" distB="0" distL="0" distR="0" wp14:anchorId="158B2E20" wp14:editId="034AFE83">
-            <wp:extent cx="5943600" cy="3151505"/>
-            <wp:effectExtent l="0" t="0" r="0" b="0"/>
-            <wp:docPr id="3" name="Picture 3"/>
-            <wp:cNvGraphicFramePr>
-              <a:graphicFrameLocks xmlns:a="http://schemas.openxmlformats.org/drawingml/2006/main" noChangeAspect="1"/>
-            </wp:cNvGraphicFramePr>
-            <a:graphic xmlns:a="http://schemas.openxmlformats.org/drawingml/2006/main">
-              <a:graphicData uri="http://schemas.openxmlformats.org/drawingml/2006/picture">
-                <pic:pic xmlns:pic="http://schemas.openxmlformats.org/drawingml/2006/picture">
-                  <pic:nvPicPr>
-                    <pic:cNvPr id="1" name=""/>
-                    <pic:cNvPicPr/>
-                  </pic:nvPicPr>
-                  <pic:blipFill>
-                    <a:blip r:embed="rId7"/>
-                    <a:stretch>
-                      <a:fillRect/>
-                    </a:stretch>
-                  </pic:blipFill>
-                  <pic:spPr>
-                    <a:xfrm>
-                      <a:off x="0" y="0"/>
-                      <a:ext cx="5943600" cy="3151505"/>
-                    </a:xfrm>
-                    <a:prstGeom prst="rect">
-                      <a:avLst/>
-                    </a:prstGeom>
-                  </pic:spPr>
-                </pic:pic>
-              </a:graphicData>
-            </a:graphic>
-          </wp:inline>
-        </w:drawing>
-      </w:r>
-    </w:p>
-    <w:p/>
-    <w:p>
-      <w:r>
-        <w:t>JSON Object Accesses</w:t>
-      </w:r>
-      <w:bookmarkStart w:id="0" w:name="_GoBack"/>
-      <w:bookmarkEnd w:id="0"/>
-      <w:r>
-        <w:t>:</w:t>
+        <w:t>JSON Object Accesses:</w:t>
       </w:r>
     </w:p>
     <w:p>
@@ -203,7 +125,7 @@
                     <pic:cNvPicPr/>
                   </pic:nvPicPr>
                   <pic:blipFill>
-                    <a:blip r:embed="rId8"/>
+                    <a:blip r:embed="rId6"/>
                     <a:stretch>
                       <a:fillRect/>
                     </a:stretch>
@@ -247,7 +169,7 @@
                     <pic:cNvPicPr/>
                   </pic:nvPicPr>
                   <pic:blipFill>
-                    <a:blip r:embed="rId9"/>
+                    <a:blip r:embed="rId7"/>
                     <a:stretch>
                       <a:fillRect/>
                     </a:stretch>
@@ -268,6 +190,121 @@
         </w:drawing>
       </w:r>
     </w:p>
+    <w:p/>
+    <w:p>
+      <w:r>
+        <w:t>Screen 1 -</w:t>
+      </w:r>
+    </w:p>
+    <w:p>
+      <w:r>
+        <w:rPr>
+          <w:noProof/>
+        </w:rPr>
+        <w:lastRenderedPageBreak/>
+        <w:drawing>
+          <wp:inline distT="0" distB="0" distL="0" distR="0" wp14:anchorId="6F6A8241" wp14:editId="6413F2DE">
+            <wp:extent cx="5943600" cy="3135630"/>
+            <wp:effectExtent l="0" t="0" r="0" b="7620"/>
+            <wp:docPr id="2" name="Picture 2"/>
+            <wp:cNvGraphicFramePr>
+              <a:graphicFrameLocks xmlns:a="http://schemas.openxmlformats.org/drawingml/2006/main" noChangeAspect="1"/>
+            </wp:cNvGraphicFramePr>
+            <a:graphic xmlns:a="http://schemas.openxmlformats.org/drawingml/2006/main">
+              <a:graphicData uri="http://schemas.openxmlformats.org/drawingml/2006/picture">
+                <pic:pic xmlns:pic="http://schemas.openxmlformats.org/drawingml/2006/picture">
+                  <pic:nvPicPr>
+                    <pic:cNvPr id="1" name=""/>
+                    <pic:cNvPicPr/>
+                  </pic:nvPicPr>
+                  <pic:blipFill>
+                    <a:blip r:embed="rId8"/>
+                    <a:stretch>
+                      <a:fillRect/>
+                    </a:stretch>
+                  </pic:blipFill>
+                  <pic:spPr>
+                    <a:xfrm>
+                      <a:off x="0" y="0"/>
+                      <a:ext cx="5943600" cy="3135630"/>
+                    </a:xfrm>
+                    <a:prstGeom prst="rect">
+                      <a:avLst/>
+                    </a:prstGeom>
+                  </pic:spPr>
+                </pic:pic>
+              </a:graphicData>
+            </a:graphic>
+          </wp:inline>
+        </w:drawing>
+      </w:r>
+    </w:p>
+    <w:p/>
+    <w:p>
+      <w:r>
+        <w:t xml:space="preserve">Screen 2 - </w:t>
+      </w:r>
+    </w:p>
+    <w:p>
+      <w:r>
+        <w:rPr>
+          <w:noProof/>
+        </w:rPr>
+        <w:drawing>
+          <wp:inline distT="0" distB="0" distL="0" distR="0" wp14:anchorId="6C592735" wp14:editId="3342000F">
+            <wp:extent cx="5943600" cy="3151505"/>
+            <wp:effectExtent l="0" t="0" r="0" b="0"/>
+            <wp:docPr id="3" name="Picture 3"/>
+            <wp:cNvGraphicFramePr>
+              <a:graphicFrameLocks xmlns:a="http://schemas.openxmlformats.org/drawingml/2006/main" noChangeAspect="1"/>
+            </wp:cNvGraphicFramePr>
+            <a:graphic xmlns:a="http://schemas.openxmlformats.org/drawingml/2006/main">
+              <a:graphicData uri="http://schemas.openxmlformats.org/drawingml/2006/picture">
+                <pic:pic xmlns:pic="http://schemas.openxmlformats.org/drawingml/2006/picture">
+                  <pic:nvPicPr>
+                    <pic:cNvPr id="1" name=""/>
+                    <pic:cNvPicPr/>
+                  </pic:nvPicPr>
+                  <pic:blipFill>
+                    <a:blip r:embed="rId9"/>
+                    <a:stretch>
+                      <a:fillRect/>
+                    </a:stretch>
+                  </pic:blipFill>
+                  <pic:spPr>
+                    <a:xfrm>
+                      <a:off x="0" y="0"/>
+                      <a:ext cx="5943600" cy="3151505"/>
+                    </a:xfrm>
+                    <a:prstGeom prst="rect">
+                      <a:avLst/>
+                    </a:prstGeom>
+                  </pic:spPr>
+                </pic:pic>
+              </a:graphicData>
+            </a:graphic>
+          </wp:inline>
+        </w:drawing>
+      </w:r>
+    </w:p>
+    <w:p/>
+    <w:p>
+      <w:r>
+        <w:t xml:space="preserve">To scale this up further, </w:t>
+      </w:r>
+      <w:proofErr w:type="spellStart"/>
+      <w:r>
+        <w:t>mapReduce</w:t>
+      </w:r>
+      <w:proofErr w:type="spellEnd"/>
+      <w:r>
+        <w:t xml:space="preserve"> could be used.</w:t>
+      </w:r>
+      <w:bookmarkStart w:id="0" w:name="_GoBack"/>
+      <w:bookmarkEnd w:id="0"/>
+    </w:p>
+    <w:p/>
+    <w:p/>
     <w:sectPr>
       <w:pgSz w:w="12240" w:h="15840"/>
       <w:pgMar w:top="1440" w:right="1440" w:bottom="1440" w:left="1440" w:header="720" w:footer="720" w:gutter="0"/>
@@ -1006,7 +1043,7 @@
 </file>
 
 <file path=customXml/itemProps1.xml><?xml version="1.0" encoding="utf-8"?>
-<ds:datastoreItem xmlns:ds="http://schemas.openxmlformats.org/officeDocument/2006/customXml" ds:itemID="{1C04D165-FFF0-47F4-8E29-74B133616E60}">
+<ds:datastoreItem xmlns:ds="http://schemas.openxmlformats.org/officeDocument/2006/customXml" ds:itemID="{14EBAC92-ED9A-46F8-83CE-7D13F7252DD4}">
   <ds:schemaRefs>
     <ds:schemaRef ds:uri="http://schemas.openxmlformats.org/officeDocument/2006/bibliography"/>
   </ds:schemaRefs>

</xml_diff>